<commit_message>
Updates for release 2.1.0
The copyright year in the intro and patch slide have been
updated.
The appendix has been updated to specify new workstation.

Signed-off-by: Franklin Webber <franklin@chef.io>
</commit_message>
<xml_diff>
--- a/appendix-z.docx
+++ b/appendix-z.docx
@@ -55,8 +55,6 @@
       <w:pPr>
         <w:ind w:left="0"/>
       </w:pPr>
-      <w:bookmarkStart w:id="0" w:name="_GoBack"/>
-      <w:bookmarkEnd w:id="0"/>
     </w:p>
     <w:p>
       <w:pPr>
@@ -256,38 +254,17 @@
           <w:b/>
           <w:bCs/>
         </w:rPr>
-        <w:t xml:space="preserve">– </w:t>
-      </w:r>
-      <w:proofErr w:type="spellStart"/>
+        <w:t xml:space="preserve">– CentOS 6.7 – </w:t>
+      </w:r>
       <w:r>
         <w:rPr>
           <w:b/>
           <w:bCs/>
         </w:rPr>
-        <w:t>CentOS</w:t>
-      </w:r>
-      <w:proofErr w:type="spellEnd"/>
-      <w:r>
-        <w:rPr>
-          <w:b/>
-          <w:bCs/>
-        </w:rPr>
-        <w:t xml:space="preserve"> 6.7 – </w:t>
-      </w:r>
-      <w:r>
-        <w:rPr>
-          <w:b/>
-          <w:bCs/>
-        </w:rPr>
-        <w:t>1.0</w:t>
-      </w:r>
-      <w:r>
-        <w:rPr>
-          <w:b/>
-          <w:bCs/>
-        </w:rPr>
-        <w:t>.0</w:t>
-      </w:r>
+        <w:t>2.0.2</w:t>
+      </w:r>
+      <w:bookmarkStart w:id="0" w:name="_GoBack"/>
+      <w:bookmarkEnd w:id="0"/>
       <w:r>
         <w:rPr>
           <w:b/>
@@ -401,7 +378,21 @@
           <w:i/>
           <w:iCs/>
         </w:rPr>
-        <w:t xml:space="preserve"> for each student enrolled in the class - and three for yourself.</w:t>
+        <w:t xml:space="preserve"> for each student enrolled in the class - and </w:t>
+      </w:r>
+      <w:r>
+        <w:rPr>
+          <w:i/>
+          <w:iCs/>
+        </w:rPr>
+        <w:t>1</w:t>
+      </w:r>
+      <w:r>
+        <w:rPr>
+          <w:i/>
+          <w:iCs/>
+        </w:rPr>
+        <w:t xml:space="preserve"> for yourself.</w:t>
       </w:r>
     </w:p>
     <w:p>
@@ -1797,7 +1788,7 @@
       </w:pPr>
     </w:pPrDefault>
   </w:docDefaults>
-  <w:latentStyles w:defLockedState="0" w:defUIPriority="99" w:defSemiHidden="0" w:defUnhideWhenUsed="0" w:defQFormat="0" w:count="380">
+  <w:latentStyles w:defLockedState="0" w:defUIPriority="99" w:defSemiHidden="0" w:defUnhideWhenUsed="0" w:defQFormat="0" w:count="382">
     <w:lsdException w:name="Normal" w:uiPriority="0" w:qFormat="1"/>
     <w:lsdException w:name="heading 1" w:uiPriority="9" w:qFormat="1"/>
     <w:lsdException w:name="heading 2" w:semiHidden="1" w:uiPriority="9" w:unhideWhenUsed="1" w:qFormat="1"/>
@@ -2160,6 +2151,8 @@
     <w:lsdException w:name="List Table 5 Dark Accent 6" w:uiPriority="50"/>
     <w:lsdException w:name="List Table 6 Colorful Accent 6" w:uiPriority="51"/>
     <w:lsdException w:name="List Table 7 Colorful Accent 6" w:uiPriority="52"/>
+    <w:lsdException w:name="Mention" w:semiHidden="1" w:unhideWhenUsed="1"/>
+    <w:lsdException w:name="Smart Hyperlink" w:semiHidden="1" w:unhideWhenUsed="1"/>
   </w:latentStyles>
   <w:style w:type="paragraph" w:default="1" w:styleId="Normal">
     <w:name w:val="Normal"/>

</xml_diff>

<commit_message>
Updates the appendix Z password
Signed-off-by: Franklin Webber <franklin@chef.io>
</commit_message>
<xml_diff>
--- a/appendix-z.docx
+++ b/appendix-z.docx
@@ -263,8 +263,6 @@
         </w:rPr>
         <w:t>2.0.2</w:t>
       </w:r>
-      <w:bookmarkStart w:id="0" w:name="_GoBack"/>
-      <w:bookmarkEnd w:id="0"/>
       <w:r>
         <w:rPr>
           <w:b/>
@@ -555,21 +553,12 @@
         </w:rPr>
         <w:t>Note:  A recommended naming convention for the instances</w:t>
       </w:r>
-      <w:proofErr w:type="gramStart"/>
       <w:r>
         <w:rPr>
           <w:i/>
           <w:iCs/>
         </w:rPr>
-        <w:t>:  [</w:t>
-      </w:r>
-      <w:proofErr w:type="gramEnd"/>
-      <w:r>
-        <w:rPr>
-          <w:i/>
-          <w:iCs/>
-        </w:rPr>
-        <w:t>TRAINER’S INITIALS]</w:t>
+        <w:t>:  [TRAINER’S INITIALS]</w:t>
       </w:r>
       <w:r>
         <w:rPr>
@@ -831,7 +820,15 @@
         <w:t xml:space="preserve">used in class </w:t>
       </w:r>
       <w:r>
-        <w:t>are chef/chef.</w:t>
+        <w:t>are chef/</w:t>
+      </w:r>
+      <w:r>
+        <w:t>Cod3Can!</w:t>
+      </w:r>
+      <w:bookmarkStart w:id="0" w:name="_GoBack"/>
+      <w:bookmarkEnd w:id="0"/>
+      <w:r>
+        <w:t>.</w:t>
       </w:r>
       <w:r>
         <w:t xml:space="preserve"> You’ll need to tell the students that at the appropriate time.</w:t>

</xml_diff>

<commit_message>
Updates Appendix Z to use Intermediate CentOS 3.0.0
Signed-off-by: Franklin Webber <franklin@chef.io>
</commit_message>
<xml_diff>
--- a/appendix-z.docx
+++ b/appendix-z.docx
@@ -261,8 +261,10 @@
           <w:b/>
           <w:bCs/>
         </w:rPr>
-        <w:t>2.0.2</w:t>
-      </w:r>
+        <w:t>3.0.0</w:t>
+      </w:r>
+      <w:bookmarkStart w:id="0" w:name="_GoBack"/>
+      <w:bookmarkEnd w:id="0"/>
       <w:r>
         <w:rPr>
           <w:b/>
@@ -825,8 +827,6 @@
       <w:r>
         <w:t>Cod3Can!</w:t>
       </w:r>
-      <w:bookmarkStart w:id="0" w:name="_GoBack"/>
-      <w:bookmarkEnd w:id="0"/>
       <w:r>
         <w:t>.</w:t>
       </w:r>

</xml_diff>

<commit_message>
Appendix Z: Changed AMI to Intermediate - CentOS 6.9 - 3.1.0
</commit_message>
<xml_diff>
--- a/appendix-z.docx
+++ b/appendix-z.docx
@@ -1,6 +1,6 @@
 
 <file path=word/document.xml><?xml version="1.0" encoding="utf-8"?>
-<w:document xmlns:wpc="http://schemas.microsoft.com/office/word/2010/wordprocessingCanvas" xmlns:mo="http://schemas.microsoft.com/office/mac/office/2008/main" xmlns:mc="http://schemas.openxmlformats.org/markup-compatibility/2006" xmlns:mv="urn:schemas-microsoft-com:mac:vml" xmlns:o="urn:schemas-microsoft-com:office:office" xmlns:r="http://schemas.openxmlformats.org/officeDocument/2006/relationships" xmlns:m="http://schemas.openxmlformats.org/officeDocument/2006/math" xmlns:v="urn:schemas-microsoft-com:vml" xmlns:wp14="http://schemas.microsoft.com/office/word/2010/wordprocessingDrawing" xmlns:wp="http://schemas.openxmlformats.org/drawingml/2006/wordprocessingDrawing" xmlns:w10="urn:schemas-microsoft-com:office:word" xmlns:w="http://schemas.openxmlformats.org/wordprocessingml/2006/main" xmlns:w14="http://schemas.microsoft.com/office/word/2010/wordml" xmlns:w15="http://schemas.microsoft.com/office/word/2012/wordml" xmlns:wpg="http://schemas.microsoft.com/office/word/2010/wordprocessingGroup" xmlns:wpi="http://schemas.microsoft.com/office/word/2010/wordprocessingInk" xmlns:wne="http://schemas.microsoft.com/office/word/2006/wordml" xmlns:wps="http://schemas.microsoft.com/office/word/2010/wordprocessingShape" mc:Ignorable="w14 w15 wp14">
+<w:document xmlns:wpc="http://schemas.microsoft.com/office/word/2010/wordprocessingCanvas" xmlns:cx="http://schemas.microsoft.com/office/drawing/2014/chartex" xmlns:cx1="http://schemas.microsoft.com/office/drawing/2015/9/8/chartex" xmlns:cx2="http://schemas.microsoft.com/office/drawing/2015/10/21/chartex" xmlns:cx3="http://schemas.microsoft.com/office/drawing/2016/5/9/chartex" xmlns:cx4="http://schemas.microsoft.com/office/drawing/2016/5/10/chartex" xmlns:cx5="http://schemas.microsoft.com/office/drawing/2016/5/11/chartex" xmlns:cx6="http://schemas.microsoft.com/office/drawing/2016/5/12/chartex" xmlns:cx7="http://schemas.microsoft.com/office/drawing/2016/5/13/chartex" xmlns:cx8="http://schemas.microsoft.com/office/drawing/2016/5/14/chartex" xmlns:mc="http://schemas.openxmlformats.org/markup-compatibility/2006" xmlns:aink="http://schemas.microsoft.com/office/drawing/2016/ink" xmlns:am3d="http://schemas.microsoft.com/office/drawing/2017/model3d" xmlns:o="urn:schemas-microsoft-com:office:office" xmlns:r="http://schemas.openxmlformats.org/officeDocument/2006/relationships" xmlns:m="http://schemas.openxmlformats.org/officeDocument/2006/math" xmlns:v="urn:schemas-microsoft-com:vml" xmlns:wp14="http://schemas.microsoft.com/office/word/2010/wordprocessingDrawing" xmlns:wp="http://schemas.openxmlformats.org/drawingml/2006/wordprocessingDrawing" xmlns:w10="urn:schemas-microsoft-com:office:word" xmlns:w="http://schemas.openxmlformats.org/wordprocessingml/2006/main" xmlns:w14="http://schemas.microsoft.com/office/word/2010/wordml" xmlns:w15="http://schemas.microsoft.com/office/word/2012/wordml" xmlns:w16cid="http://schemas.microsoft.com/office/word/2016/wordml/cid" xmlns:w16se="http://schemas.microsoft.com/office/word/2015/wordml/symex" xmlns:wpg="http://schemas.microsoft.com/office/word/2010/wordprocessingGroup" xmlns:wpi="http://schemas.microsoft.com/office/word/2010/wordprocessingInk" xmlns:wne="http://schemas.microsoft.com/office/word/2006/wordml" xmlns:wps="http://schemas.microsoft.com/office/word/2010/wordprocessingShape" mc:Ignorable="w14 w15 w16se w16cid wp14">
   <w:body>
     <w:p>
       <w:pPr>
@@ -254,17 +254,50 @@
           <w:b/>
           <w:bCs/>
         </w:rPr>
-        <w:t xml:space="preserve">– CentOS 6.7 – </w:t>
+        <w:t>– CentOS 6.</w:t>
       </w:r>
       <w:r>
         <w:rPr>
           <w:b/>
           <w:bCs/>
         </w:rPr>
-        <w:t>3.0.2</w:t>
-      </w:r>
-      <w:bookmarkStart w:id="0" w:name="_GoBack"/>
-      <w:bookmarkEnd w:id="0"/>
+        <w:t>9</w:t>
+      </w:r>
+      <w:r>
+        <w:rPr>
+          <w:b/>
+          <w:bCs/>
+        </w:rPr>
+        <w:t xml:space="preserve"> – </w:t>
+      </w:r>
+      <w:r>
+        <w:rPr>
+          <w:b/>
+          <w:bCs/>
+        </w:rPr>
+        <w:t>3.</w:t>
+      </w:r>
+      <w:r>
+        <w:rPr>
+          <w:b/>
+          <w:bCs/>
+        </w:rPr>
+        <w:t>1</w:t>
+      </w:r>
+      <w:r>
+        <w:rPr>
+          <w:b/>
+          <w:bCs/>
+        </w:rPr>
+        <w:t>.</w:t>
+      </w:r>
+      <w:r>
+        <w:rPr>
+          <w:b/>
+          <w:bCs/>
+        </w:rPr>
+        <w:t>0</w:t>
+      </w:r>
       <w:r>
         <w:rPr>
           <w:b/>
@@ -555,12 +588,21 @@
         </w:rPr>
         <w:t>Note:  A recommended naming convention for the instances</w:t>
       </w:r>
+      <w:proofErr w:type="gramStart"/>
       <w:r>
         <w:rPr>
           <w:i/>
           <w:iCs/>
         </w:rPr>
-        <w:t>:  [TRAINER’S INITIALS]</w:t>
+        <w:t>:  [</w:t>
+      </w:r>
+      <w:proofErr w:type="gramEnd"/>
+      <w:r>
+        <w:rPr>
+          <w:i/>
+          <w:iCs/>
+        </w:rPr>
+        <w:t>TRAINER’S INITIALS]</w:t>
       </w:r>
       <w:r>
         <w:rPr>
@@ -775,7 +817,15 @@
         <w:t>From here,</w:t>
       </w:r>
       <w:r>
-        <w:t xml:space="preserve"> copy all of the instances and create a gist file to</w:t>
+        <w:t xml:space="preserve"> copy </w:t>
+      </w:r>
+      <w:proofErr w:type="gramStart"/>
+      <w:r>
+        <w:t>all of</w:t>
+      </w:r>
+      <w:proofErr w:type="gramEnd"/>
+      <w:r>
+        <w:t xml:space="preserve"> the instances and create a gist file to</w:t>
       </w:r>
       <w:r>
         <w:t xml:space="preserve"> share with the class.  </w:t>
@@ -825,11 +875,16 @@
         <w:t>are chef/</w:t>
       </w:r>
       <w:r>
-        <w:t>Cod3Can!</w:t>
+        <w:t>Cod3</w:t>
+      </w:r>
+      <w:proofErr w:type="gramStart"/>
+      <w:r>
+        <w:t>Can!</w:t>
       </w:r>
       <w:r>
         <w:t>.</w:t>
       </w:r>
+      <w:proofErr w:type="gramEnd"/>
       <w:r>
         <w:t xml:space="preserve"> You’ll need to tell the students that at the appropriate time.</w:t>
       </w:r>
@@ -926,7 +981,15 @@
         <w:t>complete the lab using this</w:t>
       </w:r>
       <w:r>
-        <w:t xml:space="preserve"> high level hammer/wrench "Lab" slide first</w:t>
+        <w:t xml:space="preserve"> </w:t>
+      </w:r>
+      <w:proofErr w:type="gramStart"/>
+      <w:r>
+        <w:t>high level</w:t>
+      </w:r>
+      <w:proofErr w:type="gramEnd"/>
+      <w:r>
+        <w:t xml:space="preserve"> hammer/wrench "Lab" slide first</w:t>
       </w:r>
       <w:r>
         <w:t>.</w:t>
@@ -1138,6 +1201,8 @@
       <w:pPr>
         <w:pStyle w:val="AppendixText"/>
       </w:pPr>
+      <w:bookmarkStart w:id="0" w:name="_GoBack"/>
+      <w:bookmarkEnd w:id="0"/>
     </w:p>
     <w:sectPr>
       <w:headerReference w:type="default" r:id="rId15"/>
@@ -1151,7 +1216,7 @@
 </file>
 
 <file path=word/endnotes.xml><?xml version="1.0" encoding="utf-8"?>
-<w:endnotes xmlns:wpc="http://schemas.microsoft.com/office/word/2010/wordprocessingCanvas" xmlns:mo="http://schemas.microsoft.com/office/mac/office/2008/main" xmlns:mc="http://schemas.openxmlformats.org/markup-compatibility/2006" xmlns:mv="urn:schemas-microsoft-com:mac:vml" xmlns:o="urn:schemas-microsoft-com:office:office" xmlns:r="http://schemas.openxmlformats.org/officeDocument/2006/relationships" xmlns:m="http://schemas.openxmlformats.org/officeDocument/2006/math" xmlns:v="urn:schemas-microsoft-com:vml" xmlns:wp14="http://schemas.microsoft.com/office/word/2010/wordprocessingDrawing" xmlns:wp="http://schemas.openxmlformats.org/drawingml/2006/wordprocessingDrawing" xmlns:w10="urn:schemas-microsoft-com:office:word" xmlns:w="http://schemas.openxmlformats.org/wordprocessingml/2006/main" xmlns:w14="http://schemas.microsoft.com/office/word/2010/wordml" xmlns:w15="http://schemas.microsoft.com/office/word/2012/wordml" xmlns:wpg="http://schemas.microsoft.com/office/word/2010/wordprocessingGroup" xmlns:wpi="http://schemas.microsoft.com/office/word/2010/wordprocessingInk" xmlns:wne="http://schemas.microsoft.com/office/word/2006/wordml" xmlns:wps="http://schemas.microsoft.com/office/word/2010/wordprocessingShape" mc:Ignorable="w14 w15 wp14">
+<w:endnotes xmlns:wpc="http://schemas.microsoft.com/office/word/2010/wordprocessingCanvas" xmlns:cx="http://schemas.microsoft.com/office/drawing/2014/chartex" xmlns:cx1="http://schemas.microsoft.com/office/drawing/2015/9/8/chartex" xmlns:cx2="http://schemas.microsoft.com/office/drawing/2015/10/21/chartex" xmlns:cx3="http://schemas.microsoft.com/office/drawing/2016/5/9/chartex" xmlns:cx4="http://schemas.microsoft.com/office/drawing/2016/5/10/chartex" xmlns:cx5="http://schemas.microsoft.com/office/drawing/2016/5/11/chartex" xmlns:cx6="http://schemas.microsoft.com/office/drawing/2016/5/12/chartex" xmlns:cx7="http://schemas.microsoft.com/office/drawing/2016/5/13/chartex" xmlns:cx8="http://schemas.microsoft.com/office/drawing/2016/5/14/chartex" xmlns:mc="http://schemas.openxmlformats.org/markup-compatibility/2006" xmlns:aink="http://schemas.microsoft.com/office/drawing/2016/ink" xmlns:am3d="http://schemas.microsoft.com/office/drawing/2017/model3d" xmlns:o="urn:schemas-microsoft-com:office:office" xmlns:r="http://schemas.openxmlformats.org/officeDocument/2006/relationships" xmlns:m="http://schemas.openxmlformats.org/officeDocument/2006/math" xmlns:v="urn:schemas-microsoft-com:vml" xmlns:wp14="http://schemas.microsoft.com/office/word/2010/wordprocessingDrawing" xmlns:wp="http://schemas.openxmlformats.org/drawingml/2006/wordprocessingDrawing" xmlns:w10="urn:schemas-microsoft-com:office:word" xmlns:w="http://schemas.openxmlformats.org/wordprocessingml/2006/main" xmlns:w14="http://schemas.microsoft.com/office/word/2010/wordml" xmlns:w15="http://schemas.microsoft.com/office/word/2012/wordml" xmlns:w16cid="http://schemas.microsoft.com/office/word/2016/wordml/cid" xmlns:w16se="http://schemas.microsoft.com/office/word/2015/wordml/symex" xmlns:wpg="http://schemas.microsoft.com/office/word/2010/wordprocessingGroup" xmlns:wpi="http://schemas.microsoft.com/office/word/2010/wordprocessingInk" xmlns:wne="http://schemas.microsoft.com/office/word/2006/wordml" xmlns:wps="http://schemas.microsoft.com/office/word/2010/wordprocessingShape" mc:Ignorable="w14 w15 w16se w16cid wp14">
   <w:endnote w:type="separator" w:id="-1">
     <w:p>
       <w:pPr>
@@ -1176,7 +1241,7 @@
 </file>
 
 <file path=word/footnotes.xml><?xml version="1.0" encoding="utf-8"?>
-<w:footnotes xmlns:wpc="http://schemas.microsoft.com/office/word/2010/wordprocessingCanvas" xmlns:mo="http://schemas.microsoft.com/office/mac/office/2008/main" xmlns:mc="http://schemas.openxmlformats.org/markup-compatibility/2006" xmlns:mv="urn:schemas-microsoft-com:mac:vml" xmlns:o="urn:schemas-microsoft-com:office:office" xmlns:r="http://schemas.openxmlformats.org/officeDocument/2006/relationships" xmlns:m="http://schemas.openxmlformats.org/officeDocument/2006/math" xmlns:v="urn:schemas-microsoft-com:vml" xmlns:wp14="http://schemas.microsoft.com/office/word/2010/wordprocessingDrawing" xmlns:wp="http://schemas.openxmlformats.org/drawingml/2006/wordprocessingDrawing" xmlns:w10="urn:schemas-microsoft-com:office:word" xmlns:w="http://schemas.openxmlformats.org/wordprocessingml/2006/main" xmlns:w14="http://schemas.microsoft.com/office/word/2010/wordml" xmlns:w15="http://schemas.microsoft.com/office/word/2012/wordml" xmlns:wpg="http://schemas.microsoft.com/office/word/2010/wordprocessingGroup" xmlns:wpi="http://schemas.microsoft.com/office/word/2010/wordprocessingInk" xmlns:wne="http://schemas.microsoft.com/office/word/2006/wordml" xmlns:wps="http://schemas.microsoft.com/office/word/2010/wordprocessingShape" mc:Ignorable="w14 w15 wp14">
+<w:footnotes xmlns:wpc="http://schemas.microsoft.com/office/word/2010/wordprocessingCanvas" xmlns:cx="http://schemas.microsoft.com/office/drawing/2014/chartex" xmlns:cx1="http://schemas.microsoft.com/office/drawing/2015/9/8/chartex" xmlns:cx2="http://schemas.microsoft.com/office/drawing/2015/10/21/chartex" xmlns:cx3="http://schemas.microsoft.com/office/drawing/2016/5/9/chartex" xmlns:cx4="http://schemas.microsoft.com/office/drawing/2016/5/10/chartex" xmlns:cx5="http://schemas.microsoft.com/office/drawing/2016/5/11/chartex" xmlns:cx6="http://schemas.microsoft.com/office/drawing/2016/5/12/chartex" xmlns:cx7="http://schemas.microsoft.com/office/drawing/2016/5/13/chartex" xmlns:cx8="http://schemas.microsoft.com/office/drawing/2016/5/14/chartex" xmlns:mc="http://schemas.openxmlformats.org/markup-compatibility/2006" xmlns:aink="http://schemas.microsoft.com/office/drawing/2016/ink" xmlns:am3d="http://schemas.microsoft.com/office/drawing/2017/model3d" xmlns:o="urn:schemas-microsoft-com:office:office" xmlns:r="http://schemas.openxmlformats.org/officeDocument/2006/relationships" xmlns:m="http://schemas.openxmlformats.org/officeDocument/2006/math" xmlns:v="urn:schemas-microsoft-com:vml" xmlns:wp14="http://schemas.microsoft.com/office/word/2010/wordprocessingDrawing" xmlns:wp="http://schemas.openxmlformats.org/drawingml/2006/wordprocessingDrawing" xmlns:w10="urn:schemas-microsoft-com:office:word" xmlns:w="http://schemas.openxmlformats.org/wordprocessingml/2006/main" xmlns:w14="http://schemas.microsoft.com/office/word/2010/wordml" xmlns:w15="http://schemas.microsoft.com/office/word/2012/wordml" xmlns:w16cid="http://schemas.microsoft.com/office/word/2016/wordml/cid" xmlns:w16se="http://schemas.microsoft.com/office/word/2015/wordml/symex" xmlns:wpg="http://schemas.microsoft.com/office/word/2010/wordprocessingGroup" xmlns:wpi="http://schemas.microsoft.com/office/word/2010/wordprocessingInk" xmlns:wne="http://schemas.microsoft.com/office/word/2006/wordml" xmlns:wps="http://schemas.microsoft.com/office/word/2010/wordprocessingShape" mc:Ignorable="w14 w15 w16se w16cid wp14">
   <w:footnote w:type="separator" w:id="-1">
     <w:p>
       <w:pPr>
@@ -1201,7 +1266,7 @@
 </file>
 
 <file path=word/header1.xml><?xml version="1.0" encoding="utf-8"?>
-<w:hdr xmlns:wpc="http://schemas.microsoft.com/office/word/2010/wordprocessingCanvas" xmlns:mo="http://schemas.microsoft.com/office/mac/office/2008/main" xmlns:mc="http://schemas.openxmlformats.org/markup-compatibility/2006" xmlns:mv="urn:schemas-microsoft-com:mac:vml" xmlns:o="urn:schemas-microsoft-com:office:office" xmlns:r="http://schemas.openxmlformats.org/officeDocument/2006/relationships" xmlns:m="http://schemas.openxmlformats.org/officeDocument/2006/math" xmlns:v="urn:schemas-microsoft-com:vml" xmlns:wp14="http://schemas.microsoft.com/office/word/2010/wordprocessingDrawing" xmlns:wp="http://schemas.openxmlformats.org/drawingml/2006/wordprocessingDrawing" xmlns:w10="urn:schemas-microsoft-com:office:word" xmlns:w="http://schemas.openxmlformats.org/wordprocessingml/2006/main" xmlns:w14="http://schemas.microsoft.com/office/word/2010/wordml" xmlns:w15="http://schemas.microsoft.com/office/word/2012/wordml" xmlns:wpg="http://schemas.microsoft.com/office/word/2010/wordprocessingGroup" xmlns:wpi="http://schemas.microsoft.com/office/word/2010/wordprocessingInk" xmlns:wne="http://schemas.microsoft.com/office/word/2006/wordml" xmlns:wps="http://schemas.microsoft.com/office/word/2010/wordprocessingShape" mc:Ignorable="w14 w15 wp14">
+<w:hdr xmlns:wpc="http://schemas.microsoft.com/office/word/2010/wordprocessingCanvas" xmlns:cx="http://schemas.microsoft.com/office/drawing/2014/chartex" xmlns:cx1="http://schemas.microsoft.com/office/drawing/2015/9/8/chartex" xmlns:cx2="http://schemas.microsoft.com/office/drawing/2015/10/21/chartex" xmlns:cx3="http://schemas.microsoft.com/office/drawing/2016/5/9/chartex" xmlns:cx4="http://schemas.microsoft.com/office/drawing/2016/5/10/chartex" xmlns:cx5="http://schemas.microsoft.com/office/drawing/2016/5/11/chartex" xmlns:cx6="http://schemas.microsoft.com/office/drawing/2016/5/12/chartex" xmlns:cx7="http://schemas.microsoft.com/office/drawing/2016/5/13/chartex" xmlns:cx8="http://schemas.microsoft.com/office/drawing/2016/5/14/chartex" xmlns:mc="http://schemas.openxmlformats.org/markup-compatibility/2006" xmlns:aink="http://schemas.microsoft.com/office/drawing/2016/ink" xmlns:am3d="http://schemas.microsoft.com/office/drawing/2017/model3d" xmlns:o="urn:schemas-microsoft-com:office:office" xmlns:r="http://schemas.openxmlformats.org/officeDocument/2006/relationships" xmlns:m="http://schemas.openxmlformats.org/officeDocument/2006/math" xmlns:v="urn:schemas-microsoft-com:vml" xmlns:wp14="http://schemas.microsoft.com/office/word/2010/wordprocessingDrawing" xmlns:wp="http://schemas.openxmlformats.org/drawingml/2006/wordprocessingDrawing" xmlns:w10="urn:schemas-microsoft-com:office:word" xmlns:w="http://schemas.openxmlformats.org/wordprocessingml/2006/main" xmlns:w14="http://schemas.microsoft.com/office/word/2010/wordml" xmlns:w15="http://schemas.microsoft.com/office/word/2012/wordml" xmlns:w16cid="http://schemas.microsoft.com/office/word/2016/wordml/cid" xmlns:w16se="http://schemas.microsoft.com/office/word/2015/wordml/symex" xmlns:wpg="http://schemas.microsoft.com/office/word/2010/wordprocessingGroup" xmlns:wpi="http://schemas.microsoft.com/office/word/2010/wordprocessingInk" xmlns:wne="http://schemas.microsoft.com/office/word/2006/wordml" xmlns:wps="http://schemas.microsoft.com/office/word/2010/wordprocessingShape" mc:Ignorable="w14 w15 w16se w16cid wp14">
   <w:p>
     <w:pPr>
       <w:pStyle w:val="Header"/>
@@ -1231,8 +1296,8 @@
 </file>
 
 <file path=word/numbering.xml><?xml version="1.0" encoding="utf-8"?>
-<w:numbering xmlns:wpc="http://schemas.microsoft.com/office/word/2010/wordprocessingCanvas" xmlns:mo="http://schemas.microsoft.com/office/mac/office/2008/main" xmlns:mc="http://schemas.openxmlformats.org/markup-compatibility/2006" xmlns:mv="urn:schemas-microsoft-com:mac:vml" xmlns:o="urn:schemas-microsoft-com:office:office" xmlns:r="http://schemas.openxmlformats.org/officeDocument/2006/relationships" xmlns:m="http://schemas.openxmlformats.org/officeDocument/2006/math" xmlns:v="urn:schemas-microsoft-com:vml" xmlns:wp14="http://schemas.microsoft.com/office/word/2010/wordprocessingDrawing" xmlns:wp="http://schemas.openxmlformats.org/drawingml/2006/wordprocessingDrawing" xmlns:w10="urn:schemas-microsoft-com:office:word" xmlns:w="http://schemas.openxmlformats.org/wordprocessingml/2006/main" xmlns:w14="http://schemas.microsoft.com/office/word/2010/wordml" xmlns:w15="http://schemas.microsoft.com/office/word/2012/wordml" xmlns:wpg="http://schemas.microsoft.com/office/word/2010/wordprocessingGroup" xmlns:wpi="http://schemas.microsoft.com/office/word/2010/wordprocessingInk" xmlns:wne="http://schemas.microsoft.com/office/word/2006/wordml" xmlns:wps="http://schemas.microsoft.com/office/word/2010/wordprocessingShape" mc:Ignorable="w14 w15 wp14">
-  <w:abstractNum w:abstractNumId="0">
+<w:numbering xmlns:wpc="http://schemas.microsoft.com/office/word/2010/wordprocessingCanvas" xmlns:cx="http://schemas.microsoft.com/office/drawing/2014/chartex" xmlns:cx1="http://schemas.microsoft.com/office/drawing/2015/9/8/chartex" xmlns:cx2="http://schemas.microsoft.com/office/drawing/2015/10/21/chartex" xmlns:cx3="http://schemas.microsoft.com/office/drawing/2016/5/9/chartex" xmlns:cx4="http://schemas.microsoft.com/office/drawing/2016/5/10/chartex" xmlns:cx5="http://schemas.microsoft.com/office/drawing/2016/5/11/chartex" xmlns:cx6="http://schemas.microsoft.com/office/drawing/2016/5/12/chartex" xmlns:cx7="http://schemas.microsoft.com/office/drawing/2016/5/13/chartex" xmlns:cx8="http://schemas.microsoft.com/office/drawing/2016/5/14/chartex" xmlns:mc="http://schemas.openxmlformats.org/markup-compatibility/2006" xmlns:aink="http://schemas.microsoft.com/office/drawing/2016/ink" xmlns:am3d="http://schemas.microsoft.com/office/drawing/2017/model3d" xmlns:o="urn:schemas-microsoft-com:office:office" xmlns:r="http://schemas.openxmlformats.org/officeDocument/2006/relationships" xmlns:m="http://schemas.openxmlformats.org/officeDocument/2006/math" xmlns:v="urn:schemas-microsoft-com:vml" xmlns:wp14="http://schemas.microsoft.com/office/word/2010/wordprocessingDrawing" xmlns:wp="http://schemas.openxmlformats.org/drawingml/2006/wordprocessingDrawing" xmlns:w10="urn:schemas-microsoft-com:office:word" xmlns:w="http://schemas.openxmlformats.org/wordprocessingml/2006/main" xmlns:w14="http://schemas.microsoft.com/office/word/2010/wordml" xmlns:w15="http://schemas.microsoft.com/office/word/2012/wordml" xmlns:w16cid="http://schemas.microsoft.com/office/word/2016/wordml/cid" xmlns:w16se="http://schemas.microsoft.com/office/word/2015/wordml/symex" xmlns:wpg="http://schemas.microsoft.com/office/word/2010/wordprocessingGroup" xmlns:wpi="http://schemas.microsoft.com/office/word/2010/wordprocessingInk" xmlns:wne="http://schemas.microsoft.com/office/word/2006/wordml" xmlns:wps="http://schemas.microsoft.com/office/word/2010/wordprocessingShape" mc:Ignorable="w14 w15 w16se w16cid wp14">
+  <w:abstractNum w:abstractNumId="0" w15:restartNumberingAfterBreak="0">
     <w:nsid w:val="FFFFFFFE"/>
     <w:multiLevelType w:val="singleLevel"/>
     <w:tmpl w:val="E0605C28"/>
@@ -1242,7 +1307,7 @@
       <w:lvlJc w:val="left"/>
     </w:lvl>
   </w:abstractNum>
-  <w:abstractNum w:abstractNumId="1">
+  <w:abstractNum w:abstractNumId="1" w15:restartNumberingAfterBreak="0">
     <w:nsid w:val="0C0955A6"/>
     <w:multiLevelType w:val="hybridMultilevel"/>
     <w:tmpl w:val="F378C546"/>
@@ -1258,7 +1323,7 @@
         <w:rFonts w:hint="default"/>
       </w:rPr>
     </w:lvl>
-    <w:lvl w:ilvl="1" w:tplc="04090019" w:tentative="1">
+    <w:lvl w:ilvl="1" w:tplc="04090019">
       <w:start w:val="1"/>
       <w:numFmt w:val="lowerLetter"/>
       <w:lvlText w:val="%2."/>
@@ -1331,7 +1396,7 @@
       </w:pPr>
     </w:lvl>
   </w:abstractNum>
-  <w:abstractNum w:abstractNumId="2">
+  <w:abstractNum w:abstractNumId="2" w15:restartNumberingAfterBreak="0">
     <w:nsid w:val="12DC37CF"/>
     <w:multiLevelType w:val="hybridMultilevel"/>
     <w:tmpl w:val="A386F0D0"/>
@@ -1444,7 +1509,7 @@
       </w:rPr>
     </w:lvl>
   </w:abstractNum>
-  <w:abstractNum w:abstractNumId="3">
+  <w:abstractNum w:abstractNumId="3" w15:restartNumberingAfterBreak="0">
     <w:nsid w:val="14C33DE7"/>
     <w:multiLevelType w:val="hybridMultilevel"/>
     <w:tmpl w:val="34E6C7CC"/>
@@ -1557,7 +1622,7 @@
       </w:rPr>
     </w:lvl>
   </w:abstractNum>
-  <w:abstractNum w:abstractNumId="4">
+  <w:abstractNum w:abstractNumId="4" w15:restartNumberingAfterBreak="0">
     <w:nsid w:val="400949F5"/>
     <w:multiLevelType w:val="hybridMultilevel"/>
     <w:tmpl w:val="83CA507A"/>
@@ -1646,7 +1711,7 @@
       </w:pPr>
     </w:lvl>
   </w:abstractNum>
-  <w:abstractNum w:abstractNumId="5">
+  <w:abstractNum w:abstractNumId="5" w15:restartNumberingAfterBreak="0">
     <w:nsid w:val="7025147E"/>
     <w:multiLevelType w:val="hybridMultilevel"/>
     <w:tmpl w:val="BD66870C"/>
@@ -1769,7 +1834,7 @@
 </file>
 
 <file path=word/styles.xml><?xml version="1.0" encoding="utf-8"?>
-<w:styles xmlns:mc="http://schemas.openxmlformats.org/markup-compatibility/2006" xmlns:r="http://schemas.openxmlformats.org/officeDocument/2006/relationships" xmlns:w="http://schemas.openxmlformats.org/wordprocessingml/2006/main" xmlns:w14="http://schemas.microsoft.com/office/word/2010/wordml" xmlns:w15="http://schemas.microsoft.com/office/word/2012/wordml" mc:Ignorable="w14 w15">
+<w:styles xmlns:mc="http://schemas.openxmlformats.org/markup-compatibility/2006" xmlns:r="http://schemas.openxmlformats.org/officeDocument/2006/relationships" xmlns:w="http://schemas.openxmlformats.org/wordprocessingml/2006/main" xmlns:w14="http://schemas.microsoft.com/office/word/2010/wordml" xmlns:w15="http://schemas.microsoft.com/office/word/2012/wordml" xmlns:w16cid="http://schemas.microsoft.com/office/word/2016/wordml/cid" xmlns:w16se="http://schemas.microsoft.com/office/word/2015/wordml/symex" mc:Ignorable="w14 w15 w16se w16cid">
   <w:docDefaults>
     <w:rPrDefault>
       <w:rPr>
@@ -1785,7 +1850,7 @@
       </w:pPr>
     </w:pPrDefault>
   </w:docDefaults>
-  <w:latentStyles w:defLockedState="0" w:defUIPriority="99" w:defSemiHidden="0" w:defUnhideWhenUsed="0" w:defQFormat="0" w:count="382">
+  <w:latentStyles w:defLockedState="0" w:defUIPriority="99" w:defSemiHidden="0" w:defUnhideWhenUsed="0" w:defQFormat="0" w:count="375">
     <w:lsdException w:name="Normal" w:uiPriority="0" w:qFormat="1"/>
     <w:lsdException w:name="heading 1" w:uiPriority="9" w:qFormat="1"/>
     <w:lsdException w:name="heading 2" w:semiHidden="1" w:uiPriority="9" w:unhideWhenUsed="1" w:qFormat="1"/>

</xml_diff>

<commit_message>
added X-Contact requirement to Appendix-z in tagging instances
</commit_message>
<xml_diff>
--- a/appendix-z.docx
+++ b/appendix-z.docx
@@ -580,37 +580,60 @@
     <w:p>
       <w:pPr>
         <w:ind w:left="2160" w:right="2160"/>
-      </w:pPr>
-      <w:r>
         <w:rPr>
           <w:i/>
           <w:iCs/>
         </w:rPr>
-        <w:t>Note:  A recommended naming convention for the instances</w:t>
-      </w:r>
-      <w:proofErr w:type="gramStart"/>
+      </w:pPr>
       <w:r>
         <w:rPr>
           <w:i/>
           <w:iCs/>
         </w:rPr>
-        <w:t>:  [</w:t>
-      </w:r>
-      <w:proofErr w:type="gramEnd"/>
+        <w:t>Note:  A recommended naming convention for the instances</w:t>
+      </w:r>
+      <w:proofErr w:type="gramStart"/>
       <w:r>
         <w:rPr>
           <w:i/>
           <w:iCs/>
         </w:rPr>
-        <w:t>TRAINER’S INITIALS]</w:t>
-      </w:r>
+        <w:t>:  [</w:t>
+      </w:r>
+      <w:proofErr w:type="gramEnd"/>
       <w:r>
         <w:rPr>
           <w:i/>
           <w:iCs/>
         </w:rPr>
+        <w:t>TRAINER’S INITIALS]</w:t>
+      </w:r>
+      <w:r>
+        <w:rPr>
+          <w:i/>
+          <w:iCs/>
+        </w:rPr>
         <w:t xml:space="preserve"> - [CLASS NAME] - [CLASS DATE]</w:t>
       </w:r>
+    </w:p>
+    <w:p>
+      <w:pPr>
+        <w:ind w:left="2160" w:right="2160"/>
+      </w:pPr>
+      <w:r>
+        <w:t xml:space="preserve">Make an additional tag of </w:t>
+      </w:r>
+      <w:r>
+        <w:rPr>
+          <w:i/>
+        </w:rPr>
+        <w:t>X-Contact</w:t>
+      </w:r>
+      <w:r>
+        <w:t xml:space="preserve"> with Instructors email assigned to it.</w:t>
+      </w:r>
+      <w:bookmarkStart w:id="0" w:name="_GoBack"/>
+      <w:bookmarkEnd w:id="0"/>
     </w:p>
     <w:p>
       <w:pPr>
@@ -645,6 +668,7 @@
         <w:ind w:left="1440" w:hanging="720"/>
       </w:pPr>
       <w:r>
+        <w:lastRenderedPageBreak/>
         <w:t xml:space="preserve">Click the </w:t>
       </w:r>
       <w:r>
@@ -668,7 +692,6 @@
         <w:ind w:left="1440" w:hanging="720"/>
       </w:pPr>
       <w:r>
-        <w:lastRenderedPageBreak/>
         <w:t xml:space="preserve">Select </w:t>
       </w:r>
       <w:r>
@@ -1201,8 +1224,6 @@
       <w:pPr>
         <w:pStyle w:val="AppendixText"/>
       </w:pPr>
-      <w:bookmarkStart w:id="0" w:name="_GoBack"/>
-      <w:bookmarkEnd w:id="0"/>
     </w:p>
     <w:sectPr>
       <w:headerReference w:type="default" r:id="rId15"/>

</xml_diff>